<commit_message>
Updated minutes document for 02.15.2022
</commit_message>
<xml_diff>
--- a/Documentation and misc/minutes_2022_02_15_Tutor_Meeting.docx
+++ b/Documentation and misc/minutes_2022_02_15_Tutor_Meeting.docx
@@ -1,6 +1,6 @@
 
 <file path=word/document.xml><?xml version="1.0" encoding="utf-8"?>
-<w:document xmlns:wpc="http://schemas.microsoft.com/office/word/2010/wordprocessingCanvas" xmlns:cx="http://schemas.microsoft.com/office/drawing/2014/chartex" xmlns:cx1="http://schemas.microsoft.com/office/drawing/2015/9/8/chartex" xmlns:cx2="http://schemas.microsoft.com/office/drawing/2015/10/21/chartex" xmlns:cx3="http://schemas.microsoft.com/office/drawing/2016/5/9/chartex" xmlns:cx4="http://schemas.microsoft.com/office/drawing/2016/5/10/chartex" xmlns:cx5="http://schemas.microsoft.com/office/drawing/2016/5/11/chartex" xmlns:cx6="http://schemas.microsoft.com/office/drawing/2016/5/12/chartex" xmlns:cx7="http://schemas.microsoft.com/office/drawing/2016/5/13/chartex" xmlns:cx8="http://schemas.microsoft.com/office/drawing/2016/5/14/chartex" xmlns:mc="http://schemas.openxmlformats.org/markup-compatibility/2006" xmlns:aink="http://schemas.microsoft.com/office/drawing/2016/ink" xmlns:am3d="http://schemas.microsoft.com/office/drawing/2017/model3d" xmlns:o="urn:schemas-microsoft-com:office:office" xmlns:r="http://schemas.openxmlformats.org/officeDocument/2006/relationships" xmlns:m="http://schemas.openxmlformats.org/officeDocument/2006/math" xmlns:v="urn:schemas-microsoft-com:vml" xmlns:wp14="http://schemas.microsoft.com/office/word/2010/wordprocessingDrawing" xmlns:wp="http://schemas.openxmlformats.org/drawingml/2006/wordprocessingDrawing" xmlns:w10="urn:schemas-microsoft-com:office:word" xmlns:w="http://schemas.openxmlformats.org/wordprocessingml/2006/main" xmlns:w14="http://schemas.microsoft.com/office/word/2010/wordml" xmlns:w15="http://schemas.microsoft.com/office/word/2012/wordml" xmlns:w16cex="http://schemas.microsoft.com/office/word/2018/wordml/cex" xmlns:w16cid="http://schemas.microsoft.com/office/word/2016/wordml/cid" xmlns:w16="http://schemas.microsoft.com/office/word/2018/wordml" xmlns:w16sdtdh="http://schemas.microsoft.com/office/word/2020/wordml/sdtdatahash" xmlns:w16se="http://schemas.microsoft.com/office/word/2015/wordml/symex" xmlns:wpg="http://schemas.microsoft.com/office/word/2010/wordprocessingGroup" xmlns:wpi="http://schemas.microsoft.com/office/word/2010/wordprocessingInk" xmlns:wne="http://schemas.microsoft.com/office/word/2006/wordml" xmlns:wps="http://schemas.microsoft.com/office/word/2010/wordprocessingShape" mc:Ignorable="w14 w15 w16se w16cid w16 w16cex w16sdtdh wp14">
+<w:document xmlns:wpc="http://schemas.microsoft.com/office/word/2010/wordprocessingCanvas" xmlns:cx="http://schemas.microsoft.com/office/drawing/2014/chartex" xmlns:mc="http://schemas.openxmlformats.org/markup-compatibility/2006" xmlns:o="urn:schemas-microsoft-com:office:office" xmlns:r="http://schemas.openxmlformats.org/officeDocument/2006/relationships" xmlns:m="http://schemas.openxmlformats.org/officeDocument/2006/math" xmlns:v="urn:schemas-microsoft-com:vml" xmlns:wp14="http://schemas.microsoft.com/office/word/2010/wordprocessingDrawing" xmlns:wp="http://schemas.openxmlformats.org/drawingml/2006/wordprocessingDrawing" xmlns:w10="urn:schemas-microsoft-com:office:word" xmlns:w="http://schemas.openxmlformats.org/wordprocessingml/2006/main" xmlns:w14="http://schemas.microsoft.com/office/word/2010/wordml" xmlns:w15="http://schemas.microsoft.com/office/word/2012/wordml" xmlns:w16se="http://schemas.microsoft.com/office/word/2015/wordml/symex" xmlns:wpg="http://schemas.microsoft.com/office/word/2010/wordprocessingGroup" xmlns:wpi="http://schemas.microsoft.com/office/word/2010/wordprocessingInk" xmlns:wne="http://schemas.microsoft.com/office/word/2006/wordml" xmlns:wps="http://schemas.microsoft.com/office/word/2010/wordprocessingShape" mc:Ignorable="w14 w15 w16se wp14">
   <w:body>
     <w:p>
       <w:pPr>
@@ -13,7 +13,7 @@
       </w:pPr>
       <w:r>
         <w:rPr>
-          <w:rStyle w:val="Strong"/>
+          <w:rStyle w:val="a5"/>
           <w:rFonts w:ascii="Arial" w:eastAsia="Times New Roman" w:hAnsi="Arial" w:cs="Arial"/>
           <w:b w:val="0"/>
           <w:sz w:val="21"/>
@@ -24,7 +24,7 @@
     </w:p>
     <w:tbl>
       <w:tblPr>
-        <w:tblStyle w:val="TableGrid"/>
+        <w:tblStyle w:val="a3"/>
         <w:tblW w:w="0" w:type="auto"/>
         <w:tblLook w:val="04A0" w:firstRow="1" w:lastRow="0" w:firstColumn="1" w:lastColumn="0" w:noHBand="0" w:noVBand="1"/>
       </w:tblPr>
@@ -225,6 +225,8 @@
                 <w:lang w:val="en-US"/>
               </w:rPr>
             </w:pPr>
+            <w:bookmarkStart w:id="0" w:name="_GoBack"/>
+            <w:bookmarkEnd w:id="0"/>
           </w:p>
         </w:tc>
         <w:tc>
@@ -274,14 +276,25 @@
                 <w:lang w:val="en-US"/>
               </w:rPr>
             </w:pPr>
-            <w:r>
-              <w:rPr>
-                <w:rFonts w:ascii="Arial" w:hAnsi="Arial" w:cs="Arial"/>
-                <w:sz w:val="20"/>
-                <w:szCs w:val="20"/>
-                <w:lang w:val="en-US"/>
-              </w:rPr>
-              <w:t>Fontys R10</w:t>
+            <w:proofErr w:type="spellStart"/>
+            <w:r>
+              <w:rPr>
+                <w:rFonts w:ascii="Arial" w:hAnsi="Arial" w:cs="Arial"/>
+                <w:sz w:val="20"/>
+                <w:szCs w:val="20"/>
+                <w:lang w:val="en-US"/>
+              </w:rPr>
+              <w:t>Fontys</w:t>
+            </w:r>
+            <w:proofErr w:type="spellEnd"/>
+            <w:r>
+              <w:rPr>
+                <w:rFonts w:ascii="Arial" w:hAnsi="Arial" w:cs="Arial"/>
+                <w:sz w:val="20"/>
+                <w:szCs w:val="20"/>
+                <w:lang w:val="en-US"/>
+              </w:rPr>
+              <w:t xml:space="preserve"> R10</w:t>
             </w:r>
           </w:p>
         </w:tc>
@@ -295,7 +308,7 @@
           </w:tcPr>
           <w:p>
             <w:pPr>
-              <w:pStyle w:val="ListParagraph"/>
+              <w:pStyle w:val="a4"/>
               <w:numPr>
                 <w:ilvl w:val="0"/>
                 <w:numId w:val="2"/>
@@ -348,6 +361,25 @@
               <w:t>To get a clearer perspective for some organizational aspects and priorities for the project</w:t>
             </w:r>
           </w:p>
+          <w:p>
+            <w:pPr>
+              <w:rPr>
+                <w:rFonts w:ascii="Arial" w:hAnsi="Arial" w:cs="Arial"/>
+                <w:sz w:val="20"/>
+                <w:szCs w:val="20"/>
+                <w:lang w:val="en-US"/>
+              </w:rPr>
+            </w:pPr>
+            <w:r>
+              <w:rPr>
+                <w:rFonts w:ascii="Arial" w:hAnsi="Arial" w:cs="Arial"/>
+                <w:sz w:val="20"/>
+                <w:szCs w:val="20"/>
+                <w:lang w:val="en-US"/>
+              </w:rPr>
+              <w:t>Receive feedback for Project plan</w:t>
+            </w:r>
+          </w:p>
         </w:tc>
       </w:tr>
       <w:tr>
@@ -359,7 +391,7 @@
           </w:tcPr>
           <w:p>
             <w:pPr>
-              <w:pStyle w:val="ListParagraph"/>
+              <w:pStyle w:val="a4"/>
               <w:numPr>
                 <w:ilvl w:val="0"/>
                 <w:numId w:val="2"/>
@@ -409,65 +441,179 @@
                 <w:szCs w:val="20"/>
                 <w:lang w:val="en-US"/>
               </w:rPr>
-              <w:t>1. Nikolay Valchanov</w:t>
-            </w:r>
-          </w:p>
-          <w:p>
-            <w:pPr>
-              <w:rPr>
-                <w:rFonts w:ascii="Arial" w:hAnsi="Arial" w:cs="Arial"/>
-                <w:sz w:val="20"/>
-                <w:szCs w:val="20"/>
-                <w:lang w:val="en-US"/>
-              </w:rPr>
-            </w:pPr>
-            <w:r>
-              <w:rPr>
-                <w:rFonts w:ascii="Arial" w:hAnsi="Arial" w:cs="Arial"/>
-                <w:sz w:val="20"/>
-                <w:szCs w:val="20"/>
-                <w:lang w:val="en-US"/>
-              </w:rPr>
-              <w:t>2. Kiril Katsarski</w:t>
-            </w:r>
-          </w:p>
-          <w:p>
-            <w:pPr>
-              <w:rPr>
-                <w:rFonts w:ascii="Arial" w:hAnsi="Arial" w:cs="Arial"/>
-                <w:sz w:val="20"/>
-                <w:szCs w:val="20"/>
-                <w:lang w:val="en-US"/>
-              </w:rPr>
-            </w:pPr>
-            <w:r>
-              <w:rPr>
-                <w:rFonts w:ascii="Arial" w:hAnsi="Arial" w:cs="Arial"/>
-                <w:sz w:val="20"/>
-                <w:szCs w:val="20"/>
-                <w:lang w:val="en-US"/>
-              </w:rPr>
-              <w:t>3. Tudor Morar</w:t>
-            </w:r>
-          </w:p>
-          <w:p>
-            <w:pPr>
-              <w:rPr>
-                <w:rFonts w:ascii="Arial" w:hAnsi="Arial" w:cs="Arial"/>
-                <w:sz w:val="20"/>
-                <w:szCs w:val="20"/>
-                <w:lang w:val="en-US"/>
-              </w:rPr>
-            </w:pPr>
-            <w:r>
-              <w:rPr>
-                <w:rFonts w:ascii="Arial" w:hAnsi="Arial" w:cs="Arial"/>
-                <w:sz w:val="20"/>
-                <w:szCs w:val="20"/>
-                <w:lang w:val="en-US"/>
-              </w:rPr>
-              <w:t>4. Yordan Doykov</w:t>
-            </w:r>
+              <w:t xml:space="preserve">1. Nikolay </w:t>
+            </w:r>
+            <w:proofErr w:type="spellStart"/>
+            <w:r>
+              <w:rPr>
+                <w:rFonts w:ascii="Arial" w:hAnsi="Arial" w:cs="Arial"/>
+                <w:sz w:val="20"/>
+                <w:szCs w:val="20"/>
+                <w:lang w:val="en-US"/>
+              </w:rPr>
+              <w:t>Valchanov</w:t>
+            </w:r>
+            <w:proofErr w:type="spellEnd"/>
+          </w:p>
+          <w:p>
+            <w:pPr>
+              <w:rPr>
+                <w:rFonts w:ascii="Arial" w:hAnsi="Arial" w:cs="Arial"/>
+                <w:sz w:val="20"/>
+                <w:szCs w:val="20"/>
+                <w:lang w:val="en-US"/>
+              </w:rPr>
+            </w:pPr>
+            <w:r>
+              <w:rPr>
+                <w:rFonts w:ascii="Arial" w:hAnsi="Arial" w:cs="Arial"/>
+                <w:sz w:val="20"/>
+                <w:szCs w:val="20"/>
+                <w:lang w:val="en-US"/>
+              </w:rPr>
+              <w:t xml:space="preserve">2. </w:t>
+            </w:r>
+            <w:proofErr w:type="spellStart"/>
+            <w:r>
+              <w:rPr>
+                <w:rFonts w:ascii="Arial" w:hAnsi="Arial" w:cs="Arial"/>
+                <w:sz w:val="20"/>
+                <w:szCs w:val="20"/>
+                <w:lang w:val="en-US"/>
+              </w:rPr>
+              <w:t>Kiril</w:t>
+            </w:r>
+            <w:proofErr w:type="spellEnd"/>
+            <w:r>
+              <w:rPr>
+                <w:rFonts w:ascii="Arial" w:hAnsi="Arial" w:cs="Arial"/>
+                <w:sz w:val="20"/>
+                <w:szCs w:val="20"/>
+                <w:lang w:val="en-US"/>
+              </w:rPr>
+              <w:t xml:space="preserve"> </w:t>
+            </w:r>
+            <w:proofErr w:type="spellStart"/>
+            <w:r>
+              <w:rPr>
+                <w:rFonts w:ascii="Arial" w:hAnsi="Arial" w:cs="Arial"/>
+                <w:sz w:val="20"/>
+                <w:szCs w:val="20"/>
+                <w:lang w:val="en-US"/>
+              </w:rPr>
+              <w:t>Katsarski</w:t>
+            </w:r>
+            <w:proofErr w:type="spellEnd"/>
+          </w:p>
+          <w:p>
+            <w:pPr>
+              <w:rPr>
+                <w:rFonts w:ascii="Arial" w:hAnsi="Arial" w:cs="Arial"/>
+                <w:sz w:val="20"/>
+                <w:szCs w:val="20"/>
+                <w:lang w:val="en-US"/>
+              </w:rPr>
+            </w:pPr>
+            <w:r>
+              <w:rPr>
+                <w:rFonts w:ascii="Arial" w:hAnsi="Arial" w:cs="Arial"/>
+                <w:sz w:val="20"/>
+                <w:szCs w:val="20"/>
+                <w:lang w:val="en-US"/>
+              </w:rPr>
+              <w:t xml:space="preserve">3. Tudor </w:t>
+            </w:r>
+            <w:proofErr w:type="spellStart"/>
+            <w:r>
+              <w:rPr>
+                <w:rFonts w:ascii="Arial" w:hAnsi="Arial" w:cs="Arial"/>
+                <w:sz w:val="20"/>
+                <w:szCs w:val="20"/>
+                <w:lang w:val="en-US"/>
+              </w:rPr>
+              <w:t>Morar</w:t>
+            </w:r>
+            <w:proofErr w:type="spellEnd"/>
+          </w:p>
+          <w:p>
+            <w:pPr>
+              <w:rPr>
+                <w:rFonts w:ascii="Arial" w:hAnsi="Arial" w:cs="Arial"/>
+                <w:sz w:val="20"/>
+                <w:szCs w:val="20"/>
+                <w:lang w:val="en-US"/>
+              </w:rPr>
+            </w:pPr>
+            <w:r>
+              <w:rPr>
+                <w:rFonts w:ascii="Arial" w:hAnsi="Arial" w:cs="Arial"/>
+                <w:sz w:val="20"/>
+                <w:szCs w:val="20"/>
+                <w:lang w:val="en-US"/>
+              </w:rPr>
+              <w:t xml:space="preserve">4. Yordan </w:t>
+            </w:r>
+            <w:proofErr w:type="spellStart"/>
+            <w:r>
+              <w:rPr>
+                <w:rFonts w:ascii="Arial" w:hAnsi="Arial" w:cs="Arial"/>
+                <w:sz w:val="20"/>
+                <w:szCs w:val="20"/>
+                <w:lang w:val="en-US"/>
+              </w:rPr>
+              <w:t>Doykov</w:t>
+            </w:r>
+            <w:proofErr w:type="spellEnd"/>
+          </w:p>
+          <w:p>
+            <w:pPr>
+              <w:rPr>
+                <w:rFonts w:ascii="Arial" w:hAnsi="Arial" w:cs="Arial"/>
+                <w:sz w:val="20"/>
+                <w:szCs w:val="20"/>
+                <w:lang w:val="en-US"/>
+              </w:rPr>
+            </w:pPr>
+            <w:r>
+              <w:rPr>
+                <w:rFonts w:ascii="Arial" w:hAnsi="Arial" w:cs="Arial"/>
+                <w:sz w:val="20"/>
+                <w:szCs w:val="20"/>
+                <w:lang w:val="en-US"/>
+              </w:rPr>
+              <w:t xml:space="preserve">5. </w:t>
+            </w:r>
+            <w:proofErr w:type="spellStart"/>
+            <w:r>
+              <w:rPr>
+                <w:rFonts w:ascii="Arial" w:hAnsi="Arial" w:cs="Arial"/>
+                <w:sz w:val="20"/>
+                <w:szCs w:val="20"/>
+                <w:lang w:val="en-US"/>
+              </w:rPr>
+              <w:t>Basjan</w:t>
+            </w:r>
+            <w:proofErr w:type="spellEnd"/>
+            <w:r>
+              <w:rPr>
+                <w:rFonts w:ascii="Arial" w:hAnsi="Arial" w:cs="Arial"/>
+                <w:sz w:val="20"/>
+                <w:szCs w:val="20"/>
+                <w:lang w:val="en-US"/>
+              </w:rPr>
+              <w:t xml:space="preserve"> </w:t>
+            </w:r>
+            <w:proofErr w:type="spellStart"/>
+            <w:r>
+              <w:rPr>
+                <w:rFonts w:ascii="Arial" w:hAnsi="Arial" w:cs="Arial"/>
+                <w:sz w:val="20"/>
+                <w:szCs w:val="20"/>
+                <w:lang w:val="en-US"/>
+              </w:rPr>
+              <w:t>Schouwenaars</w:t>
+            </w:r>
+            <w:proofErr w:type="spellEnd"/>
           </w:p>
         </w:tc>
       </w:tr>
@@ -480,7 +626,7 @@
           </w:tcPr>
           <w:p>
             <w:pPr>
-              <w:pStyle w:val="ListParagraph"/>
+              <w:pStyle w:val="a4"/>
               <w:numPr>
                 <w:ilvl w:val="0"/>
                 <w:numId w:val="2"/>
@@ -684,16 +830,6 @@
                 <w:lang w:val="en-US"/>
               </w:rPr>
             </w:pPr>
-          </w:p>
-          <w:p>
-            <w:pPr>
-              <w:rPr>
-                <w:rFonts w:ascii="Arial" w:hAnsi="Arial" w:cs="Arial"/>
-                <w:sz w:val="20"/>
-                <w:szCs w:val="20"/>
-                <w:lang w:val="en-US"/>
-              </w:rPr>
-            </w:pPr>
             <w:r>
               <w:rPr>
                 <w:rFonts w:ascii="Arial" w:hAnsi="Arial" w:cs="Arial"/>
@@ -753,8 +889,19 @@
                 <w:szCs w:val="20"/>
                 <w:lang w:val="en-US"/>
               </w:rPr>
-              <w:t>Send specific questions directed at the client to Basjan</w:t>
-            </w:r>
+              <w:t xml:space="preserve">Send specific questions directed at the client to </w:t>
+            </w:r>
+            <w:proofErr w:type="spellStart"/>
+            <w:r>
+              <w:rPr>
+                <w:rFonts w:ascii="Arial" w:hAnsi="Arial" w:cs="Arial"/>
+                <w:sz w:val="20"/>
+                <w:szCs w:val="20"/>
+                <w:lang w:val="en-US"/>
+              </w:rPr>
+              <w:t>Basjan</w:t>
+            </w:r>
+            <w:proofErr w:type="spellEnd"/>
           </w:p>
         </w:tc>
       </w:tr>
@@ -786,6 +933,15 @@
                 <w:lang w:val="en-US"/>
               </w:rPr>
             </w:pPr>
+            <w:r>
+              <w:rPr>
+                <w:rFonts w:ascii="Arial" w:hAnsi="Arial" w:cs="Arial"/>
+                <w:sz w:val="20"/>
+                <w:szCs w:val="20"/>
+                <w:lang w:val="en-US"/>
+              </w:rPr>
+              <w:t>Have initial draft of URS in week 3</w:t>
+            </w:r>
           </w:p>
         </w:tc>
       </w:tr>
@@ -817,6 +973,15 @@
                 <w:lang w:val="en-US"/>
               </w:rPr>
             </w:pPr>
+            <w:r>
+              <w:rPr>
+                <w:rFonts w:ascii="Arial" w:hAnsi="Arial" w:cs="Arial"/>
+                <w:sz w:val="20"/>
+                <w:szCs w:val="20"/>
+                <w:lang w:val="en-US"/>
+              </w:rPr>
+              <w:t>Feedback received for project plan. Finished version will be discussed next week.</w:t>
+            </w:r>
           </w:p>
         </w:tc>
       </w:tr>
@@ -828,11 +993,7 @@
           <w:tcPr>
             <w:tcW w:w="2875" w:type="dxa"/>
           </w:tcPr>
-          <w:p>
-            <w:r>
-              <w:t>Database when?</w:t>
-            </w:r>
-          </w:p>
+          <w:p/>
         </w:tc>
         <w:tc>
           <w:tcPr>
@@ -872,7 +1033,7 @@
 </file>
 
 <file path=word/numbering.xml><?xml version="1.0" encoding="utf-8"?>
-<w:numbering xmlns:wpc="http://schemas.microsoft.com/office/word/2010/wordprocessingCanvas" xmlns:cx="http://schemas.microsoft.com/office/drawing/2014/chartex" xmlns:cx1="http://schemas.microsoft.com/office/drawing/2015/9/8/chartex" xmlns:cx2="http://schemas.microsoft.com/office/drawing/2015/10/21/chartex" xmlns:cx3="http://schemas.microsoft.com/office/drawing/2016/5/9/chartex" xmlns:cx4="http://schemas.microsoft.com/office/drawing/2016/5/10/chartex" xmlns:cx5="http://schemas.microsoft.com/office/drawing/2016/5/11/chartex" xmlns:cx6="http://schemas.microsoft.com/office/drawing/2016/5/12/chartex" xmlns:cx7="http://schemas.microsoft.com/office/drawing/2016/5/13/chartex" xmlns:cx8="http://schemas.microsoft.com/office/drawing/2016/5/14/chartex" xmlns:mc="http://schemas.openxmlformats.org/markup-compatibility/2006" xmlns:aink="http://schemas.microsoft.com/office/drawing/2016/ink" xmlns:am3d="http://schemas.microsoft.com/office/drawing/2017/model3d" xmlns:o="urn:schemas-microsoft-com:office:office" xmlns:r="http://schemas.openxmlformats.org/officeDocument/2006/relationships" xmlns:m="http://schemas.openxmlformats.org/officeDocument/2006/math" xmlns:v="urn:schemas-microsoft-com:vml" xmlns:wp14="http://schemas.microsoft.com/office/word/2010/wordprocessingDrawing" xmlns:wp="http://schemas.openxmlformats.org/drawingml/2006/wordprocessingDrawing" xmlns:w10="urn:schemas-microsoft-com:office:word" xmlns:w="http://schemas.openxmlformats.org/wordprocessingml/2006/main" xmlns:w14="http://schemas.microsoft.com/office/word/2010/wordml" xmlns:w15="http://schemas.microsoft.com/office/word/2012/wordml" xmlns:w16cex="http://schemas.microsoft.com/office/word/2018/wordml/cex" xmlns:w16cid="http://schemas.microsoft.com/office/word/2016/wordml/cid" xmlns:w16="http://schemas.microsoft.com/office/word/2018/wordml" xmlns:w16sdtdh="http://schemas.microsoft.com/office/word/2020/wordml/sdtdatahash" xmlns:w16se="http://schemas.microsoft.com/office/word/2015/wordml/symex" xmlns:wpg="http://schemas.microsoft.com/office/word/2010/wordprocessingGroup" xmlns:wpi="http://schemas.microsoft.com/office/word/2010/wordprocessingInk" xmlns:wne="http://schemas.microsoft.com/office/word/2006/wordml" xmlns:wps="http://schemas.microsoft.com/office/word/2010/wordprocessingShape" mc:Ignorable="w14 w15 w16se w16cid w16 w16cex w16sdtdh wp14">
+<w:numbering xmlns:wpc="http://schemas.microsoft.com/office/word/2010/wordprocessingCanvas" xmlns:cx="http://schemas.microsoft.com/office/drawing/2014/chartex" xmlns:mc="http://schemas.openxmlformats.org/markup-compatibility/2006" xmlns:o="urn:schemas-microsoft-com:office:office" xmlns:r="http://schemas.openxmlformats.org/officeDocument/2006/relationships" xmlns:m="http://schemas.openxmlformats.org/officeDocument/2006/math" xmlns:v="urn:schemas-microsoft-com:vml" xmlns:wp14="http://schemas.microsoft.com/office/word/2010/wordprocessingDrawing" xmlns:wp="http://schemas.openxmlformats.org/drawingml/2006/wordprocessingDrawing" xmlns:w10="urn:schemas-microsoft-com:office:word" xmlns:w="http://schemas.openxmlformats.org/wordprocessingml/2006/main" xmlns:w14="http://schemas.microsoft.com/office/word/2010/wordml" xmlns:w15="http://schemas.microsoft.com/office/word/2012/wordml" xmlns:w16se="http://schemas.microsoft.com/office/word/2015/wordml/symex" xmlns:wpg="http://schemas.microsoft.com/office/word/2010/wordprocessingGroup" xmlns:wpi="http://schemas.microsoft.com/office/word/2010/wordprocessingInk" xmlns:wne="http://schemas.microsoft.com/office/word/2006/wordml" xmlns:wps="http://schemas.microsoft.com/office/word/2010/wordprocessingShape" mc:Ignorable="w14 w15 w16se wp14">
   <w:abstractNum w:abstractNumId="0" w15:restartNumberingAfterBreak="0">
     <w:nsid w:val="2EEC4E45"/>
     <w:multiLevelType w:val="hybridMultilevel"/>
@@ -1347,7 +1508,7 @@
 </file>
 
 <file path=word/styles.xml><?xml version="1.0" encoding="utf-8"?>
-<w:styles xmlns:mc="http://schemas.openxmlformats.org/markup-compatibility/2006" xmlns:r="http://schemas.openxmlformats.org/officeDocument/2006/relationships" xmlns:w="http://schemas.openxmlformats.org/wordprocessingml/2006/main" xmlns:w14="http://schemas.microsoft.com/office/word/2010/wordml" xmlns:w15="http://schemas.microsoft.com/office/word/2012/wordml" xmlns:w16cex="http://schemas.microsoft.com/office/word/2018/wordml/cex" xmlns:w16cid="http://schemas.microsoft.com/office/word/2016/wordml/cid" xmlns:w16="http://schemas.microsoft.com/office/word/2018/wordml" xmlns:w16sdtdh="http://schemas.microsoft.com/office/word/2020/wordml/sdtdatahash" xmlns:w16se="http://schemas.microsoft.com/office/word/2015/wordml/symex" mc:Ignorable="w14 w15 w16se w16cid w16 w16cex w16sdtdh">
+<w:styles xmlns:mc="http://schemas.openxmlformats.org/markup-compatibility/2006" xmlns:r="http://schemas.openxmlformats.org/officeDocument/2006/relationships" xmlns:w="http://schemas.openxmlformats.org/wordprocessingml/2006/main" xmlns:w14="http://schemas.microsoft.com/office/word/2010/wordml" xmlns:w15="http://schemas.microsoft.com/office/word/2012/wordml" xmlns:w16se="http://schemas.microsoft.com/office/word/2015/wordml/symex" mc:Ignorable="w14 w15 w16se">
   <w:docDefaults>
     <w:rPrDefault>
       <w:rPr>
@@ -1363,7 +1524,7 @@
       </w:pPr>
     </w:pPrDefault>
   </w:docDefaults>
-  <w:latentStyles w:defLockedState="0" w:defUIPriority="99" w:defSemiHidden="0" w:defUnhideWhenUsed="0" w:defQFormat="0" w:count="376">
+  <w:latentStyles w:defLockedState="0" w:defUIPriority="99" w:defSemiHidden="0" w:defUnhideWhenUsed="0" w:defQFormat="0" w:count="371">
     <w:lsdException w:name="Normal" w:uiPriority="0" w:qFormat="1"/>
     <w:lsdException w:name="heading 1" w:uiPriority="9" w:qFormat="1"/>
     <w:lsdException w:name="heading 2" w:semiHidden="1" w:uiPriority="9" w:unhideWhenUsed="1" w:qFormat="1"/>
@@ -1735,23 +1896,18 @@
     <w:lsdException w:name="List Table 5 Dark Accent 6" w:uiPriority="50"/>
     <w:lsdException w:name="List Table 6 Colorful Accent 6" w:uiPriority="51"/>
     <w:lsdException w:name="List Table 7 Colorful Accent 6" w:uiPriority="52"/>
-    <w:lsdException w:name="Mention" w:semiHidden="1" w:unhideWhenUsed="1"/>
-    <w:lsdException w:name="Smart Hyperlink" w:semiHidden="1" w:unhideWhenUsed="1"/>
-    <w:lsdException w:name="Hashtag" w:semiHidden="1" w:unhideWhenUsed="1"/>
-    <w:lsdException w:name="Unresolved Mention" w:semiHidden="1" w:unhideWhenUsed="1"/>
-    <w:lsdException w:name="Smart Link" w:semiHidden="1" w:unhideWhenUsed="1"/>
   </w:latentStyles>
-  <w:style w:type="paragraph" w:default="1" w:styleId="Normal">
+  <w:style w:type="paragraph" w:default="1" w:styleId="a">
     <w:name w:val="Normal"/>
     <w:qFormat/>
   </w:style>
-  <w:style w:type="character" w:default="1" w:styleId="DefaultParagraphFont">
+  <w:style w:type="character" w:default="1" w:styleId="a0">
     <w:name w:val="Default Paragraph Font"/>
     <w:uiPriority w:val="1"/>
     <w:semiHidden/>
     <w:unhideWhenUsed/>
   </w:style>
-  <w:style w:type="table" w:default="1" w:styleId="TableNormal">
+  <w:style w:type="table" w:default="1" w:styleId="a1">
     <w:name w:val="Normal Table"/>
     <w:uiPriority w:val="99"/>
     <w:semiHidden/>
@@ -1766,15 +1922,15 @@
       </w:tblCellMar>
     </w:tblPr>
   </w:style>
-  <w:style w:type="numbering" w:default="1" w:styleId="NoList">
+  <w:style w:type="numbering" w:default="1" w:styleId="a2">
     <w:name w:val="No List"/>
     <w:uiPriority w:val="99"/>
     <w:semiHidden/>
     <w:unhideWhenUsed/>
   </w:style>
-  <w:style w:type="table" w:styleId="TableGrid">
+  <w:style w:type="table" w:styleId="a3">
     <w:name w:val="Table Grid"/>
-    <w:basedOn w:val="TableNormal"/>
+    <w:basedOn w:val="a1"/>
     <w:uiPriority w:val="39"/>
     <w:rsid w:val="008D463A"/>
     <w:pPr>
@@ -1791,9 +1947,9 @@
       </w:tblBorders>
     </w:tblPr>
   </w:style>
-  <w:style w:type="paragraph" w:styleId="ListParagraph">
+  <w:style w:type="paragraph" w:styleId="a4">
     <w:name w:val="List Paragraph"/>
-    <w:basedOn w:val="Normal"/>
+    <w:basedOn w:val="a"/>
     <w:uiPriority w:val="34"/>
     <w:qFormat/>
     <w:rsid w:val="008D463A"/>
@@ -1802,9 +1958,9 @@
       <w:contextualSpacing/>
     </w:pPr>
   </w:style>
-  <w:style w:type="character" w:styleId="Strong">
+  <w:style w:type="character" w:styleId="a5">
     <w:name w:val="Strong"/>
-    <w:basedOn w:val="DefaultParagraphFont"/>
+    <w:basedOn w:val="a0"/>
     <w:uiPriority w:val="22"/>
     <w:qFormat/>
     <w:rsid w:val="002F7AA6"/>
@@ -1813,7 +1969,7 @@
       <w:bCs/>
     </w:rPr>
   </w:style>
-  <w:style w:type="paragraph" w:styleId="NoSpacing">
+  <w:style w:type="paragraph" w:styleId="a6">
     <w:name w:val="No Spacing"/>
     <w:uiPriority w:val="1"/>
     <w:qFormat/>
@@ -2087,21 +2243,6 @@
 </file>
 
 <file path=customXml/item1.xml><?xml version="1.0" encoding="utf-8"?>
-<p:properties xmlns:p="http://schemas.microsoft.com/office/2006/metadata/properties" xmlns:xsi="http://www.w3.org/2001/XMLSchema-instance" xmlns:pc="http://schemas.microsoft.com/office/infopath/2007/PartnerControls">
-  <documentManagement/>
-</p:properties>
-</file>
-
-<file path=customXml/item2.xml><?xml version="1.0" encoding="utf-8"?>
-<?mso-contentType ?>
-<FormTemplates xmlns="http://schemas.microsoft.com/sharepoint/v3/contenttype/forms">
-  <Display>DocumentLibraryForm</Display>
-  <Edit>DocumentLibraryForm</Edit>
-  <New>DocumentLibraryForm</New>
-</FormTemplates>
-</file>
-
-<file path=customXml/item3.xml><?xml version="1.0" encoding="utf-8"?>
 <ct:contentTypeSchema xmlns:ct="http://schemas.microsoft.com/office/2006/metadata/contentType" xmlns:ma="http://schemas.microsoft.com/office/2006/metadata/properties/metaAttributes" ct:_="" ma:_="" ma:contentTypeName="Document" ma:contentTypeID="0x0101004A64C639E5D43B44A670A1B695C9E5A5" ma:contentTypeVersion="2" ma:contentTypeDescription="Een nieuw document maken." ma:contentTypeScope="" ma:versionID="ef4a73cf52799b5cba95f69434237f57">
   <xsd:schema xmlns:xsd="http://www.w3.org/2001/XMLSchema" xmlns:xs="http://www.w3.org/2001/XMLSchema" xmlns:p="http://schemas.microsoft.com/office/2006/metadata/properties" xmlns:ns2="bbe6d4cd-da7a-4860-b17c-20a0a9d67c7a" targetNamespace="http://schemas.microsoft.com/office/2006/metadata/properties" ma:root="true" ma:fieldsID="8d96fb42d8ed52f0f5fea66f6dc67827" ns2:_="">
     <xsd:import namespace="bbe6d4cd-da7a-4860-b17c-20a0a9d67c7a"/>
@@ -2233,24 +2374,22 @@
 </ct:contentTypeSchema>
 </file>
 
-<file path=customXml/itemProps1.xml><?xml version="1.0" encoding="utf-8"?>
-<ds:datastoreItem xmlns:ds="http://schemas.openxmlformats.org/officeDocument/2006/customXml" ds:itemID="{6ECB2AA9-9BA2-4F3E-ABCD-508FBC091BC1}">
-  <ds:schemaRefs>
-    <ds:schemaRef ds:uri="http://schemas.microsoft.com/office/2006/metadata/properties"/>
-    <ds:schemaRef ds:uri="http://schemas.microsoft.com/office/infopath/2007/PartnerControls"/>
-  </ds:schemaRefs>
-</ds:datastoreItem>
+<file path=customXml/item2.xml><?xml version="1.0" encoding="utf-8"?>
+<?mso-contentType ?>
+<FormTemplates xmlns="http://schemas.microsoft.com/sharepoint/v3/contenttype/forms">
+  <Display>DocumentLibraryForm</Display>
+  <Edit>DocumentLibraryForm</Edit>
+  <New>DocumentLibraryForm</New>
+</FormTemplates>
 </file>
 
-<file path=customXml/itemProps2.xml><?xml version="1.0" encoding="utf-8"?>
-<ds:datastoreItem xmlns:ds="http://schemas.openxmlformats.org/officeDocument/2006/customXml" ds:itemID="{F65182F0-D09A-4CE8-9404-753F88A0F794}">
-  <ds:schemaRefs>
-    <ds:schemaRef ds:uri="http://schemas.microsoft.com/sharepoint/v3/contenttype/forms"/>
-  </ds:schemaRefs>
-</ds:datastoreItem>
+<file path=customXml/item3.xml><?xml version="1.0" encoding="utf-8"?>
+<p:properties xmlns:p="http://schemas.microsoft.com/office/2006/metadata/properties" xmlns:xsi="http://www.w3.org/2001/XMLSchema-instance" xmlns:pc="http://schemas.microsoft.com/office/infopath/2007/PartnerControls">
+  <documentManagement/>
+</p:properties>
 </file>
 
-<file path=customXml/itemProps3.xml><?xml version="1.0" encoding="utf-8"?>
+<file path=customXml/itemProps1.xml><?xml version="1.0" encoding="utf-8"?>
 <ds:datastoreItem xmlns:ds="http://schemas.openxmlformats.org/officeDocument/2006/customXml" ds:itemID="{6672BB13-618F-4A23-B11F-2C2528B64ED7}">
   <ds:schemaRefs>
     <ds:schemaRef ds:uri="http://schemas.microsoft.com/office/2006/metadata/contentType"/>
@@ -2266,4 +2405,21 @@
     <ds:schemaRef ds:uri="http://schemas.microsoft.com/internal/obd"/>
   </ds:schemaRefs>
 </ds:datastoreItem>
+</file>
+
+<file path=customXml/itemProps2.xml><?xml version="1.0" encoding="utf-8"?>
+<ds:datastoreItem xmlns:ds="http://schemas.openxmlformats.org/officeDocument/2006/customXml" ds:itemID="{F65182F0-D09A-4CE8-9404-753F88A0F794}">
+  <ds:schemaRefs>
+    <ds:schemaRef ds:uri="http://schemas.microsoft.com/sharepoint/v3/contenttype/forms"/>
+  </ds:schemaRefs>
+</ds:datastoreItem>
+</file>
+
+<file path=customXml/itemProps3.xml><?xml version="1.0" encoding="utf-8"?>
+<ds:datastoreItem xmlns:ds="http://schemas.openxmlformats.org/officeDocument/2006/customXml" ds:itemID="{6ECB2AA9-9BA2-4F3E-ABCD-508FBC091BC1}">
+  <ds:schemaRefs>
+    <ds:schemaRef ds:uri="http://schemas.microsoft.com/office/2006/metadata/properties"/>
+    <ds:schemaRef ds:uri="http://schemas.microsoft.com/office/infopath/2007/PartnerControls"/>
+  </ds:schemaRefs>
+</ds:datastoreItem>
 </file>
</xml_diff>